<commit_message>
Committed EMS_v.0.0.1.py -- Added Program Description and Menus
</commit_message>
<xml_diff>
--- a/EMS architecture.docx
+++ b/EMS architecture.docx
@@ -1,10 +1,8 @@
 
 <file path=word/document.xml><?xml version="1.0" encoding="utf-8"?>
-<w:document xmlns:wpc="http://schemas.microsoft.com/office/word/2010/wordprocessingCanvas" xmlns:mc="http://schemas.openxmlformats.org/markup-compatibility/2006" xmlns:o="urn:schemas-microsoft-com:office:office" xmlns:r="http://schemas.openxmlformats.org/officeDocument/2006/relationships" xmlns:m="http://schemas.openxmlformats.org/officeDocument/2006/math" xmlns:v="urn:schemas-microsoft-com:vml" xmlns:wp14="http://schemas.microsoft.com/office/word/2010/wordprocessingDrawing" xmlns:wp="http://schemas.openxmlformats.org/drawingml/2006/wordprocessingDrawing" xmlns:w10="urn:schemas-microsoft-com:office:word" xmlns:w="http://schemas.openxmlformats.org/wordprocessingml/2006/main" xmlns:w14="http://schemas.microsoft.com/office/word/2010/wordml" xmlns:w15="http://schemas.microsoft.com/office/word/2012/wordml" xmlns:wpg="http://schemas.microsoft.com/office/word/2010/wordprocessingGroup" xmlns:wpi="http://schemas.microsoft.com/office/word/2010/wordprocessingInk" xmlns:wne="http://schemas.microsoft.com/office/word/2006/wordml" xmlns:wps="http://schemas.microsoft.com/office/word/2010/wordprocessingShape" mc:Ignorable="w14 w15 wp14">
+<w:document xmlns:wpc="http://schemas.microsoft.com/office/word/2010/wordprocessingCanvas" xmlns:cx="http://schemas.microsoft.com/office/drawing/2014/chartex" xmlns:cx1="http://schemas.microsoft.com/office/drawing/2015/9/8/chartex" xmlns:cx2="http://schemas.microsoft.com/office/drawing/2015/10/21/chartex" xmlns:cx3="http://schemas.microsoft.com/office/drawing/2016/5/9/chartex" xmlns:cx4="http://schemas.microsoft.com/office/drawing/2016/5/10/chartex" xmlns:cx5="http://schemas.microsoft.com/office/drawing/2016/5/11/chartex" xmlns:cx6="http://schemas.microsoft.com/office/drawing/2016/5/12/chartex" xmlns:cx7="http://schemas.microsoft.com/office/drawing/2016/5/13/chartex" xmlns:cx8="http://schemas.microsoft.com/office/drawing/2016/5/14/chartex" xmlns:mc="http://schemas.openxmlformats.org/markup-compatibility/2006" xmlns:aink="http://schemas.microsoft.com/office/drawing/2016/ink" xmlns:am3d="http://schemas.microsoft.com/office/drawing/2017/model3d" xmlns:o="urn:schemas-microsoft-com:office:office" xmlns:oel="http://schemas.microsoft.com/office/2019/extlst" xmlns:r="http://schemas.openxmlformats.org/officeDocument/2006/relationships" xmlns:m="http://schemas.openxmlformats.org/officeDocument/2006/math" xmlns:v="urn:schemas-microsoft-com:vml" xmlns:wp14="http://schemas.microsoft.com/office/word/2010/wordprocessingDrawing" xmlns:wp="http://schemas.openxmlformats.org/drawingml/2006/wordprocessingDrawing" xmlns:w10="urn:schemas-microsoft-com:office:word" xmlns:w="http://schemas.openxmlformats.org/wordprocessingml/2006/main" xmlns:w14="http://schemas.microsoft.com/office/word/2010/wordml" xmlns:w15="http://schemas.microsoft.com/office/word/2012/wordml" xmlns:w16cex="http://schemas.microsoft.com/office/word/2018/wordml/cex" xmlns:w16cid="http://schemas.microsoft.com/office/word/2016/wordml/cid" xmlns:w16="http://schemas.microsoft.com/office/word/2018/wordml" xmlns:w16du="http://schemas.microsoft.com/office/word/2023/wordml/word16du" xmlns:w16sdtdh="http://schemas.microsoft.com/office/word/2020/wordml/sdtdatahash" xmlns:w16sdtfl="http://schemas.microsoft.com/office/word/2024/wordml/sdtformatlock" xmlns:w16se="http://schemas.microsoft.com/office/word/2015/wordml/symex" xmlns:wpg="http://schemas.microsoft.com/office/word/2010/wordprocessingGroup" xmlns:wpi="http://schemas.microsoft.com/office/word/2010/wordprocessingInk" xmlns:wne="http://schemas.microsoft.com/office/word/2006/wordml" xmlns:wps="http://schemas.microsoft.com/office/word/2010/wordprocessingShape" mc:Ignorable="w14 w15 w16se w16cid w16 w16cex w16sdtdh w16sdtfl w16du wp14">
   <w:body>
     <w:p>
-      <w:bookmarkStart w:id="0" w:name="_GoBack"/>
-      <w:bookmarkEnd w:id="0"/>
       <w:r>
         <w:rPr>
           <w:noProof/>
@@ -12,7 +10,7 @@
         <mc:AlternateContent>
           <mc:Choice Requires="wps">
             <w:drawing>
-              <wp:anchor distT="0" distB="0" distL="114300" distR="114300" simplePos="0" relativeHeight="251669504" behindDoc="0" locked="0" layoutInCell="1" allowOverlap="1">
+              <wp:anchor distT="0" distB="0" distL="114300" distR="114300" simplePos="0" relativeHeight="251669504" behindDoc="0" locked="0" layoutInCell="1" allowOverlap="1" wp14:anchorId="123E2188" wp14:editId="74991F71">
                 <wp:simplePos x="0" y="0"/>
                 <wp:positionH relativeFrom="column">
                   <wp:posOffset>6906491</wp:posOffset>
@@ -90,11 +88,11 @@
           </mc:Choice>
           <mc:Fallback>
             <w:pict>
-              <v:shapetype id="_x0000_t202" coordsize="21600,21600" o:spt="202" path="m,l,21600r21600,l21600,xe">
+              <v:shapetype w14:anchorId="123E2188" id="_x0000_t202" coordsize="21600,21600" o:spt="202" path="m,l,21600r21600,l21600,xe">
                 <v:stroke joinstyle="miter"/>
                 <v:path gradientshapeok="t" o:connecttype="rect"/>
               </v:shapetype>
-              <v:shape id="Text Box 10" o:spid="_x0000_s1026" type="#_x0000_t202" style="position:absolute;margin-left:543.8pt;margin-top:98.75pt;width:67.1pt;height:20pt;z-index:251669504;visibility:visible;mso-wrap-style:square;mso-width-percent:0;mso-height-percent:0;mso-wrap-distance-left:9pt;mso-wrap-distance-top:0;mso-wrap-distance-right:9pt;mso-wrap-distance-bottom:0;mso-position-horizontal:absolute;mso-position-horizontal-relative:text;mso-position-vertical:absolute;mso-position-vertical-relative:text;mso-width-percent:0;mso-height-percent:0;mso-width-relative:margin;mso-height-relative:margin;v-text-anchor:top" o:gfxdata="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" fillcolor="white [3201]" strokecolor="#5b9bd5 [3204]" strokeweight="1pt">
+              <v:shape id="Text Box 10" o:spid="_x0000_s1026" type="#_x0000_t202" style="position:absolute;margin-left:543.8pt;margin-top:98.75pt;width:67.1pt;height:20pt;z-index:251669504;visibility:visible;mso-wrap-style:square;mso-width-percent:0;mso-height-percent:0;mso-wrap-distance-left:9pt;mso-wrap-distance-top:0;mso-wrap-distance-right:9pt;mso-wrap-distance-bottom:0;mso-position-horizontal:absolute;mso-position-horizontal-relative:text;mso-position-vertical:absolute;mso-position-vertical-relative:text;mso-width-percent:0;mso-height-percent:0;mso-width-relative:margin;mso-height-relative:margin;v-text-anchor:top" o:gfxdata="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" fillcolor="white [3201]" strokecolor="#5b9bd5 [3204]" strokeweight="1pt">
                 <v:textbox>
                   <w:txbxContent>
                     <w:p>
@@ -124,7 +122,7 @@
         <mc:AlternateContent>
           <mc:Choice Requires="wps">
             <w:drawing>
-              <wp:anchor distT="0" distB="0" distL="114300" distR="114300" simplePos="0" relativeHeight="251737088" behindDoc="0" locked="0" layoutInCell="1" allowOverlap="1" wp14:anchorId="08517FC6" wp14:editId="399F881A">
+              <wp:anchor distT="0" distB="0" distL="114300" distR="114300" simplePos="0" relativeHeight="251737088" behindDoc="0" locked="0" layoutInCell="1" allowOverlap="1" wp14:anchorId="3158255E" wp14:editId="1D9E4F9B">
                 <wp:simplePos x="0" y="0"/>
                 <wp:positionH relativeFrom="margin">
                   <wp:posOffset>3753831</wp:posOffset>
@@ -205,7 +203,7 @@
           </mc:Choice>
           <mc:Fallback>
             <w:pict>
-              <v:shape w14:anchorId="08517FC6" id="Text Box 49" o:spid="_x0000_s1027" type="#_x0000_t202" style="position:absolute;margin-left:295.6pt;margin-top:381.25pt;width:75.25pt;height:24pt;z-index:251737088;visibility:visible;mso-wrap-style:square;mso-width-percent:0;mso-height-percent:0;mso-wrap-distance-left:9pt;mso-wrap-distance-top:0;mso-wrap-distance-right:9pt;mso-wrap-distance-bottom:0;mso-position-horizontal:absolute;mso-position-horizontal-relative:margin;mso-position-vertical:absolute;mso-position-vertical-relative:text;mso-width-percent:0;mso-height-percent:0;mso-width-relative:margin;mso-height-relative:margin;v-text-anchor:middle" o:gfxdata="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" fillcolor="white [3201]" strokeweight=".5pt">
+              <v:shape w14:anchorId="3158255E" id="Text Box 49" o:spid="_x0000_s1027" type="#_x0000_t202" style="position:absolute;margin-left:295.6pt;margin-top:381.25pt;width:75.25pt;height:24pt;z-index:251737088;visibility:visible;mso-wrap-style:square;mso-width-percent:0;mso-height-percent:0;mso-wrap-distance-left:9pt;mso-wrap-distance-top:0;mso-wrap-distance-right:9pt;mso-wrap-distance-bottom:0;mso-position-horizontal:absolute;mso-position-horizontal-relative:margin;mso-position-vertical:absolute;mso-position-vertical-relative:text;mso-width-percent:0;mso-height-percent:0;mso-width-relative:margin;mso-height-relative:margin;v-text-anchor:middle" o:gfxdata="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" fillcolor="white [3201]" strokeweight=".5pt">
                 <v:textbox>
                   <w:txbxContent>
                     <w:p>
@@ -231,7 +229,7 @@
         <mc:AlternateContent>
           <mc:Choice Requires="wps">
             <w:drawing>
-              <wp:anchor distT="0" distB="0" distL="114300" distR="114300" simplePos="0" relativeHeight="251735040" behindDoc="0" locked="0" layoutInCell="1" allowOverlap="1" wp14:anchorId="14F50E67" wp14:editId="18363D3E">
+              <wp:anchor distT="0" distB="0" distL="114300" distR="114300" simplePos="0" relativeHeight="251735040" behindDoc="0" locked="0" layoutInCell="1" allowOverlap="1" wp14:anchorId="5D60B996" wp14:editId="62BC85E2">
                 <wp:simplePos x="0" y="0"/>
                 <wp:positionH relativeFrom="column">
                   <wp:posOffset>3491172</wp:posOffset>
@@ -301,7 +299,7 @@
         <mc:AlternateContent>
           <mc:Choice Requires="wps">
             <w:drawing>
-              <wp:anchor distT="0" distB="0" distL="114300" distR="114300" simplePos="0" relativeHeight="251728896" behindDoc="0" locked="0" layoutInCell="1" allowOverlap="1" wp14:anchorId="667D3DCF" wp14:editId="6DB92D46">
+              <wp:anchor distT="0" distB="0" distL="114300" distR="114300" simplePos="0" relativeHeight="251728896" behindDoc="0" locked="0" layoutInCell="1" allowOverlap="1" wp14:anchorId="7569197F" wp14:editId="5C041AA4">
                 <wp:simplePos x="0" y="0"/>
                 <wp:positionH relativeFrom="margin">
                   <wp:posOffset>3760239</wp:posOffset>
@@ -357,10 +355,7 @@
                               <w:jc w:val="center"/>
                             </w:pPr>
                             <w:r>
-                              <w:t xml:space="preserve">Performance </w:t>
-                            </w:r>
-                            <w:r>
-                              <w:t>Management</w:t>
+                              <w:t>Performance Management</w:t>
                             </w:r>
                           </w:p>
                         </w:txbxContent>
@@ -385,7 +380,7 @@
           </mc:Choice>
           <mc:Fallback>
             <w:pict>
-              <v:shape w14:anchorId="667D3DCF" id="Text Box 45" o:spid="_x0000_s1028" type="#_x0000_t202" style="position:absolute;margin-left:296.1pt;margin-top:317.3pt;width:75.25pt;height:39.25pt;z-index:251728896;visibility:visible;mso-wrap-style:square;mso-width-percent:0;mso-height-percent:0;mso-wrap-distance-left:9pt;mso-wrap-distance-top:0;mso-wrap-distance-right:9pt;mso-wrap-distance-bottom:0;mso-position-horizontal:absolute;mso-position-horizontal-relative:margin;mso-position-vertical:absolute;mso-position-vertical-relative:text;mso-width-percent:0;mso-height-percent:0;mso-width-relative:margin;mso-height-relative:margin;v-text-anchor:middle" o:gfxdata="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" fillcolor="white [3201]" strokeweight=".5pt">
+              <v:shape w14:anchorId="7569197F" id="Text Box 45" o:spid="_x0000_s1028" type="#_x0000_t202" style="position:absolute;margin-left:296.1pt;margin-top:317.3pt;width:75.25pt;height:39.25pt;z-index:251728896;visibility:visible;mso-wrap-style:square;mso-width-percent:0;mso-height-percent:0;mso-wrap-distance-left:9pt;mso-wrap-distance-top:0;mso-wrap-distance-right:9pt;mso-wrap-distance-bottom:0;mso-position-horizontal:absolute;mso-position-horizontal-relative:margin;mso-position-vertical:absolute;mso-position-vertical-relative:text;mso-width-percent:0;mso-height-percent:0;mso-width-relative:margin;mso-height-relative:margin;v-text-anchor:middle" o:gfxdata="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" fillcolor="white [3201]" strokeweight=".5pt">
                 <v:textbox>
                   <w:txbxContent>
                     <w:p>
@@ -393,10 +388,7 @@
                         <w:jc w:val="center"/>
                       </w:pPr>
                       <w:r>
-                        <w:t xml:space="preserve">Performance </w:t>
-                      </w:r>
-                      <w:r>
-                        <w:t>Management</w:t>
+                        <w:t>Performance Management</w:t>
                       </w:r>
                     </w:p>
                   </w:txbxContent>
@@ -414,7 +406,7 @@
         <mc:AlternateContent>
           <mc:Choice Requires="wps">
             <w:drawing>
-              <wp:anchor distT="0" distB="0" distL="114300" distR="114300" simplePos="0" relativeHeight="251732992" behindDoc="0" locked="0" layoutInCell="1" allowOverlap="1" wp14:anchorId="14F50E67" wp14:editId="18363D3E">
+              <wp:anchor distT="0" distB="0" distL="114300" distR="114300" simplePos="0" relativeHeight="251732992" behindDoc="0" locked="0" layoutInCell="1" allowOverlap="1" wp14:anchorId="247EE903" wp14:editId="33BDCCFE">
                 <wp:simplePos x="0" y="0"/>
                 <wp:positionH relativeFrom="column">
                   <wp:posOffset>3497984</wp:posOffset>
@@ -480,7 +472,7 @@
         <mc:AlternateContent>
           <mc:Choice Requires="wps">
             <w:drawing>
-              <wp:anchor distT="0" distB="0" distL="114300" distR="114300" simplePos="0" relativeHeight="251730944" behindDoc="0" locked="0" layoutInCell="1" allowOverlap="1" wp14:anchorId="1F80674C" wp14:editId="1C0796EB">
+              <wp:anchor distT="0" distB="0" distL="114300" distR="114300" simplePos="0" relativeHeight="251730944" behindDoc="0" locked="0" layoutInCell="1" allowOverlap="1" wp14:anchorId="136DE8E5" wp14:editId="7A8C4AA4">
                 <wp:simplePos x="0" y="0"/>
                 <wp:positionH relativeFrom="column">
                   <wp:posOffset>3498273</wp:posOffset>
@@ -546,7 +538,7 @@
         <mc:AlternateContent>
           <mc:Choice Requires="wps">
             <w:drawing>
-              <wp:anchor distT="0" distB="0" distL="114300" distR="114300" simplePos="0" relativeHeight="251726848" behindDoc="0" locked="0" layoutInCell="1" allowOverlap="1" wp14:anchorId="667D3DCF" wp14:editId="6DB92D46">
+              <wp:anchor distT="0" distB="0" distL="114300" distR="114300" simplePos="0" relativeHeight="251726848" behindDoc="0" locked="0" layoutInCell="1" allowOverlap="1" wp14:anchorId="73187148" wp14:editId="0BBED32B">
                 <wp:simplePos x="0" y="0"/>
                 <wp:positionH relativeFrom="margin">
                   <wp:posOffset>2195830</wp:posOffset>
@@ -627,7 +619,7 @@
           </mc:Choice>
           <mc:Fallback>
             <w:pict>
-              <v:shape w14:anchorId="667D3DCF" id="Text Box 44" o:spid="_x0000_s1029" type="#_x0000_t202" style="position:absolute;margin-left:172.9pt;margin-top:322.35pt;width:63.25pt;height:36pt;z-index:251726848;visibility:visible;mso-wrap-style:square;mso-width-percent:0;mso-height-percent:0;mso-wrap-distance-left:9pt;mso-wrap-distance-top:0;mso-wrap-distance-right:9pt;mso-wrap-distance-bottom:0;mso-position-horizontal:absolute;mso-position-horizontal-relative:margin;mso-position-vertical:absolute;mso-position-vertical-relative:text;mso-width-percent:0;mso-height-percent:0;mso-width-relative:margin;mso-height-relative:margin;v-text-anchor:middle" o:gfxdata="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" fillcolor="white [3201]" strokeweight=".5pt">
+              <v:shape w14:anchorId="73187148" id="Text Box 44" o:spid="_x0000_s1029" type="#_x0000_t202" style="position:absolute;margin-left:172.9pt;margin-top:322.35pt;width:63.25pt;height:36pt;z-index:251726848;visibility:visible;mso-wrap-style:square;mso-width-percent:0;mso-height-percent:0;mso-wrap-distance-left:9pt;mso-wrap-distance-top:0;mso-wrap-distance-right:9pt;mso-wrap-distance-bottom:0;mso-position-horizontal:absolute;mso-position-horizontal-relative:margin;mso-position-vertical:absolute;mso-position-vertical-relative:text;mso-width-percent:0;mso-height-percent:0;mso-width-relative:margin;mso-height-relative:margin;v-text-anchor:middle" o:gfxdata="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" fillcolor="white [3201]" strokeweight=".5pt">
                 <v:textbox>
                   <w:txbxContent>
                     <w:p>
@@ -653,7 +645,7 @@
         <mc:AlternateContent>
           <mc:Choice Requires="wps">
             <w:drawing>
-              <wp:anchor distT="0" distB="0" distL="114300" distR="114300" simplePos="0" relativeHeight="251724800" behindDoc="0" locked="0" layoutInCell="1" allowOverlap="1" wp14:anchorId="592B0B82" wp14:editId="6365563D">
+              <wp:anchor distT="0" distB="0" distL="114300" distR="114300" simplePos="0" relativeHeight="251724800" behindDoc="0" locked="0" layoutInCell="1" allowOverlap="1" wp14:anchorId="32B7BD69" wp14:editId="4DEA461A">
                 <wp:simplePos x="0" y="0"/>
                 <wp:positionH relativeFrom="column">
                   <wp:posOffset>2590569</wp:posOffset>
@@ -719,7 +711,7 @@
         <mc:AlternateContent>
           <mc:Choice Requires="wps">
             <w:drawing>
-              <wp:anchor distT="0" distB="0" distL="114300" distR="114300" simplePos="0" relativeHeight="251722752" behindDoc="0" locked="0" layoutInCell="1" allowOverlap="1" wp14:anchorId="0BB1058F" wp14:editId="212EFCB1">
+              <wp:anchor distT="0" distB="0" distL="114300" distR="114300" simplePos="0" relativeHeight="251722752" behindDoc="0" locked="0" layoutInCell="1" allowOverlap="1" wp14:anchorId="2F902EEF" wp14:editId="49655859">
                 <wp:simplePos x="0" y="0"/>
                 <wp:positionH relativeFrom="column">
                   <wp:posOffset>2957945</wp:posOffset>
@@ -791,7 +783,7 @@
         <mc:AlternateContent>
           <mc:Choice Requires="wps">
             <w:drawing>
-              <wp:anchor distT="0" distB="0" distL="114300" distR="114300" simplePos="0" relativeHeight="251720704" behindDoc="0" locked="0" layoutInCell="1" allowOverlap="1">
+              <wp:anchor distT="0" distB="0" distL="114300" distR="114300" simplePos="0" relativeHeight="251720704" behindDoc="0" locked="0" layoutInCell="1" allowOverlap="1" wp14:anchorId="4FFB19C9" wp14:editId="6F190A7C">
                 <wp:simplePos x="0" y="0"/>
                 <wp:positionH relativeFrom="column">
                   <wp:posOffset>1419629</wp:posOffset>
@@ -857,7 +849,7 @@
         <mc:AlternateContent>
           <mc:Choice Requires="wps">
             <w:drawing>
-              <wp:anchor distT="0" distB="0" distL="114300" distR="114300" simplePos="0" relativeHeight="251677696" behindDoc="0" locked="0" layoutInCell="1" allowOverlap="1" wp14:anchorId="06A46836" wp14:editId="6C3E9C75">
+              <wp:anchor distT="0" distB="0" distL="114300" distR="114300" simplePos="0" relativeHeight="251677696" behindDoc="0" locked="0" layoutInCell="1" allowOverlap="1" wp14:anchorId="2EB4286A" wp14:editId="507F3D9A">
                 <wp:simplePos x="0" y="0"/>
                 <wp:positionH relativeFrom="column">
                   <wp:posOffset>2614295</wp:posOffset>
@@ -923,7 +915,7 @@
         <mc:AlternateContent>
           <mc:Choice Requires="wps">
             <w:drawing>
-              <wp:anchor distT="0" distB="0" distL="114300" distR="114300" simplePos="0" relativeHeight="251685888" behindDoc="0" locked="0" layoutInCell="1" allowOverlap="1" wp14:anchorId="40AD9044" wp14:editId="5D8458BE">
+              <wp:anchor distT="0" distB="0" distL="114300" distR="114300" simplePos="0" relativeHeight="251685888" behindDoc="0" locked="0" layoutInCell="1" allowOverlap="1" wp14:anchorId="3C6B27A5" wp14:editId="75DCB197">
                 <wp:simplePos x="0" y="0"/>
                 <wp:positionH relativeFrom="margin">
                   <wp:posOffset>2260023</wp:posOffset>
@@ -1004,7 +996,7 @@
           </mc:Choice>
           <mc:Fallback>
             <w:pict>
-              <v:shape w14:anchorId="40AD9044" id="Text Box 20" o:spid="_x0000_s1030" type="#_x0000_t202" style="position:absolute;margin-left:177.95pt;margin-top:262.3pt;width:55.05pt;height:37.05pt;z-index:251685888;visibility:visible;mso-wrap-style:square;mso-width-percent:0;mso-height-percent:0;mso-wrap-distance-left:9pt;mso-wrap-distance-top:0;mso-wrap-distance-right:9pt;mso-wrap-distance-bottom:0;mso-position-horizontal:absolute;mso-position-horizontal-relative:margin;mso-position-vertical:absolute;mso-position-vertical-relative:text;mso-width-percent:0;mso-height-percent:0;mso-width-relative:margin;mso-height-relative:margin;v-text-anchor:middle" o:gfxdata="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" fillcolor="white [3201]" strokeweight=".5pt">
+              <v:shape w14:anchorId="3C6B27A5" id="Text Box 20" o:spid="_x0000_s1030" type="#_x0000_t202" style="position:absolute;margin-left:177.95pt;margin-top:262.3pt;width:55.05pt;height:37.05pt;z-index:251685888;visibility:visible;mso-wrap-style:square;mso-width-percent:0;mso-height-percent:0;mso-wrap-distance-left:9pt;mso-wrap-distance-top:0;mso-wrap-distance-right:9pt;mso-wrap-distance-bottom:0;mso-position-horizontal:absolute;mso-position-horizontal-relative:margin;mso-position-vertical:absolute;mso-position-vertical-relative:text;mso-width-percent:0;mso-height-percent:0;mso-width-relative:margin;mso-height-relative:margin;v-text-anchor:middle" o:gfxdata="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" fillcolor="white [3201]" strokeweight=".5pt">
                 <v:textbox>
                   <w:txbxContent>
                     <w:p>
@@ -1030,7 +1022,7 @@
         <mc:AlternateContent>
           <mc:Choice Requires="wps">
             <w:drawing>
-              <wp:anchor distT="0" distB="0" distL="114300" distR="114300" simplePos="0" relativeHeight="251674624" behindDoc="0" locked="0" layoutInCell="1" allowOverlap="1">
+              <wp:anchor distT="0" distB="0" distL="114300" distR="114300" simplePos="0" relativeHeight="251674624" behindDoc="0" locked="0" layoutInCell="1" allowOverlap="1" wp14:anchorId="2E95E717" wp14:editId="47CF334C">
                 <wp:simplePos x="0" y="0"/>
                 <wp:positionH relativeFrom="column">
                   <wp:posOffset>1004455</wp:posOffset>
@@ -1099,7 +1091,7 @@
         <mc:AlternateContent>
           <mc:Choice Requires="wps">
             <w:drawing>
-              <wp:anchor distT="0" distB="0" distL="114300" distR="114300" simplePos="0" relativeHeight="251687936" behindDoc="0" locked="0" layoutInCell="1" allowOverlap="1" wp14:anchorId="40AD9044" wp14:editId="5D8458BE">
+              <wp:anchor distT="0" distB="0" distL="114300" distR="114300" simplePos="0" relativeHeight="251687936" behindDoc="0" locked="0" layoutInCell="1" allowOverlap="1" wp14:anchorId="72EFD18F" wp14:editId="75474AD0">
                 <wp:simplePos x="0" y="0"/>
                 <wp:positionH relativeFrom="margin">
                   <wp:posOffset>3465195</wp:posOffset>
@@ -1183,7 +1175,7 @@
           </mc:Choice>
           <mc:Fallback>
             <w:pict>
-              <v:shape w14:anchorId="40AD9044" id="Text Box 21" o:spid="_x0000_s1031" type="#_x0000_t202" style="position:absolute;margin-left:272.85pt;margin-top:261.75pt;width:61.6pt;height:36pt;z-index:251687936;visibility:visible;mso-wrap-style:square;mso-width-percent:0;mso-height-percent:0;mso-wrap-distance-left:9pt;mso-wrap-distance-top:0;mso-wrap-distance-right:9pt;mso-wrap-distance-bottom:0;mso-position-horizontal:absolute;mso-position-horizontal-relative:margin;mso-position-vertical:absolute;mso-position-vertical-relative:text;mso-width-percent:0;mso-height-percent:0;mso-width-relative:margin;mso-height-relative:margin;v-text-anchor:middle" o:gfxdata="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" fillcolor="white [3201]" strokeweight=".5pt">
+              <v:shape w14:anchorId="72EFD18F" id="Text Box 21" o:spid="_x0000_s1031" type="#_x0000_t202" style="position:absolute;margin-left:272.85pt;margin-top:261.75pt;width:61.6pt;height:36pt;z-index:251687936;visibility:visible;mso-wrap-style:square;mso-width-percent:0;mso-height-percent:0;mso-wrap-distance-left:9pt;mso-wrap-distance-top:0;mso-wrap-distance-right:9pt;mso-wrap-distance-bottom:0;mso-position-horizontal:absolute;mso-position-horizontal-relative:margin;mso-position-vertical:absolute;mso-position-vertical-relative:text;mso-width-percent:0;mso-height-percent:0;mso-width-relative:margin;mso-height-relative:margin;v-text-anchor:middle" o:gfxdata="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" fillcolor="white [3201]" strokeweight=".5pt">
                 <v:textbox>
                   <w:txbxContent>
                     <w:p>
@@ -1212,7 +1204,7 @@
         <mc:AlternateContent>
           <mc:Choice Requires="wps">
             <w:drawing>
-              <wp:anchor distT="0" distB="0" distL="114300" distR="114300" simplePos="0" relativeHeight="251679744" behindDoc="0" locked="0" layoutInCell="1" allowOverlap="1" wp14:anchorId="06A46836" wp14:editId="6C3E9C75">
+              <wp:anchor distT="0" distB="0" distL="114300" distR="114300" simplePos="0" relativeHeight="251679744" behindDoc="0" locked="0" layoutInCell="1" allowOverlap="1" wp14:anchorId="4B0E151C" wp14:editId="764C9D46">
                 <wp:simplePos x="0" y="0"/>
                 <wp:positionH relativeFrom="column">
                   <wp:posOffset>3856355</wp:posOffset>
@@ -1278,7 +1270,7 @@
         <mc:AlternateContent>
           <mc:Choice Requires="wps">
             <w:drawing>
-              <wp:anchor distT="0" distB="0" distL="114300" distR="114300" simplePos="0" relativeHeight="251719680" behindDoc="0" locked="0" layoutInCell="1" allowOverlap="1" wp14:anchorId="69C59C93" wp14:editId="5D14AE0F">
+              <wp:anchor distT="0" distB="0" distL="114300" distR="114300" simplePos="0" relativeHeight="251719680" behindDoc="0" locked="0" layoutInCell="1" allowOverlap="1" wp14:anchorId="743A78EB" wp14:editId="023DBE32">
                 <wp:simplePos x="0" y="0"/>
                 <wp:positionH relativeFrom="margin">
                   <wp:posOffset>921326</wp:posOffset>
@@ -1359,7 +1351,7 @@
           </mc:Choice>
           <mc:Fallback>
             <w:pict>
-              <v:shape w14:anchorId="69C59C93" id="Text Box 39" o:spid="_x0000_s1032" type="#_x0000_t202" style="position:absolute;margin-left:72.55pt;margin-top:383.45pt;width:75.25pt;height:36pt;z-index:251719680;visibility:visible;mso-wrap-style:square;mso-width-percent:0;mso-height-percent:0;mso-wrap-distance-left:9pt;mso-wrap-distance-top:0;mso-wrap-distance-right:9pt;mso-wrap-distance-bottom:0;mso-position-horizontal:absolute;mso-position-horizontal-relative:margin;mso-position-vertical:absolute;mso-position-vertical-relative:text;mso-width-percent:0;mso-height-percent:0;mso-width-relative:margin;mso-height-relative:margin;v-text-anchor:middle" o:gfxdata="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" fillcolor="white [3201]" strokeweight=".5pt">
+              <v:shape w14:anchorId="743A78EB" id="Text Box 39" o:spid="_x0000_s1032" type="#_x0000_t202" style="position:absolute;margin-left:72.55pt;margin-top:383.45pt;width:75.25pt;height:36pt;z-index:251719680;visibility:visible;mso-wrap-style:square;mso-width-percent:0;mso-height-percent:0;mso-wrap-distance-left:9pt;mso-wrap-distance-top:0;mso-wrap-distance-right:9pt;mso-wrap-distance-bottom:0;mso-position-horizontal:absolute;mso-position-horizontal-relative:margin;mso-position-vertical:absolute;mso-position-vertical-relative:text;mso-width-percent:0;mso-height-percent:0;mso-width-relative:margin;mso-height-relative:margin;v-text-anchor:middle" o:gfxdata="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" fillcolor="white [3201]" strokeweight=".5pt">
                 <v:textbox>
                   <w:txbxContent>
                     <w:p>
@@ -1385,7 +1377,7 @@
         <mc:AlternateContent>
           <mc:Choice Requires="wps">
             <w:drawing>
-              <wp:anchor distT="0" distB="0" distL="114300" distR="114300" simplePos="0" relativeHeight="251717632" behindDoc="0" locked="0" layoutInCell="1" allowOverlap="1" wp14:anchorId="69C59C93" wp14:editId="5D14AE0F">
+              <wp:anchor distT="0" distB="0" distL="114300" distR="114300" simplePos="0" relativeHeight="251717632" behindDoc="0" locked="0" layoutInCell="1" allowOverlap="1" wp14:anchorId="15B62A28" wp14:editId="087BF789">
                 <wp:simplePos x="0" y="0"/>
                 <wp:positionH relativeFrom="margin">
                   <wp:posOffset>921327</wp:posOffset>
@@ -1466,7 +1458,7 @@
           </mc:Choice>
           <mc:Fallback>
             <w:pict>
-              <v:shape w14:anchorId="69C59C93" id="Text Box 38" o:spid="_x0000_s1033" type="#_x0000_t202" style="position:absolute;margin-left:72.55pt;margin-top:345.8pt;width:75.25pt;height:36pt;z-index:251717632;visibility:visible;mso-wrap-style:square;mso-width-percent:0;mso-height-percent:0;mso-wrap-distance-left:9pt;mso-wrap-distance-top:0;mso-wrap-distance-right:9pt;mso-wrap-distance-bottom:0;mso-position-horizontal:absolute;mso-position-horizontal-relative:margin;mso-position-vertical:absolute;mso-position-vertical-relative:text;mso-width-percent:0;mso-height-percent:0;mso-width-relative:margin;mso-height-relative:margin;v-text-anchor:middle" o:gfxdata="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" fillcolor="white [3201]" strokeweight=".5pt">
+              <v:shape w14:anchorId="15B62A28" id="Text Box 38" o:spid="_x0000_s1033" type="#_x0000_t202" style="position:absolute;margin-left:72.55pt;margin-top:345.8pt;width:75.25pt;height:36pt;z-index:251717632;visibility:visible;mso-wrap-style:square;mso-width-percent:0;mso-height-percent:0;mso-wrap-distance-left:9pt;mso-wrap-distance-top:0;mso-wrap-distance-right:9pt;mso-wrap-distance-bottom:0;mso-position-horizontal:absolute;mso-position-horizontal-relative:margin;mso-position-vertical:absolute;mso-position-vertical-relative:text;mso-width-percent:0;mso-height-percent:0;mso-width-relative:margin;mso-height-relative:margin;v-text-anchor:middle" o:gfxdata="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" fillcolor="white [3201]" strokeweight=".5pt">
                 <v:textbox>
                   <w:txbxContent>
                     <w:p>
@@ -1492,7 +1484,7 @@
         <mc:AlternateContent>
           <mc:Choice Requires="wps">
             <w:drawing>
-              <wp:anchor distT="0" distB="0" distL="114300" distR="114300" simplePos="0" relativeHeight="251715584" behindDoc="0" locked="0" layoutInCell="1" allowOverlap="1" wp14:anchorId="69C59C93" wp14:editId="5D14AE0F">
+              <wp:anchor distT="0" distB="0" distL="114300" distR="114300" simplePos="0" relativeHeight="251715584" behindDoc="0" locked="0" layoutInCell="1" allowOverlap="1" wp14:anchorId="16D3F353" wp14:editId="5C2A859A">
                 <wp:simplePos x="0" y="0"/>
                 <wp:positionH relativeFrom="margin">
                   <wp:posOffset>920923</wp:posOffset>
@@ -1573,7 +1565,7 @@
           </mc:Choice>
           <mc:Fallback>
             <w:pict>
-              <v:shape w14:anchorId="69C59C93" id="Text Box 37" o:spid="_x0000_s1034" type="#_x0000_t202" style="position:absolute;margin-left:72.5pt;margin-top:308.15pt;width:61.6pt;height:36pt;z-index:251715584;visibility:visible;mso-wrap-style:square;mso-width-percent:0;mso-height-percent:0;mso-wrap-distance-left:9pt;mso-wrap-distance-top:0;mso-wrap-distance-right:9pt;mso-wrap-distance-bottom:0;mso-position-horizontal:absolute;mso-position-horizontal-relative:margin;mso-position-vertical:absolute;mso-position-vertical-relative:text;mso-width-percent:0;mso-height-percent:0;mso-width-relative:margin;mso-height-relative:margin;v-text-anchor:middle" o:gfxdata="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" fillcolor="white [3201]" strokeweight=".5pt">
+              <v:shape w14:anchorId="16D3F353" id="Text Box 37" o:spid="_x0000_s1034" type="#_x0000_t202" style="position:absolute;margin-left:72.5pt;margin-top:308.15pt;width:61.6pt;height:36pt;z-index:251715584;visibility:visible;mso-wrap-style:square;mso-width-percent:0;mso-height-percent:0;mso-wrap-distance-left:9pt;mso-wrap-distance-top:0;mso-wrap-distance-right:9pt;mso-wrap-distance-bottom:0;mso-position-horizontal:absolute;mso-position-horizontal-relative:margin;mso-position-vertical:absolute;mso-position-vertical-relative:text;mso-width-percent:0;mso-height-percent:0;mso-width-relative:margin;mso-height-relative:margin;v-text-anchor:middle" o:gfxdata="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" fillcolor="white [3201]" strokeweight=".5pt">
                 <v:textbox>
                   <w:txbxContent>
                     <w:p>
@@ -1599,7 +1591,7 @@
         <mc:AlternateContent>
           <mc:Choice Requires="wps">
             <w:drawing>
-              <wp:anchor distT="0" distB="0" distL="114300" distR="114300" simplePos="0" relativeHeight="251708416" behindDoc="0" locked="0" layoutInCell="1" allowOverlap="1">
+              <wp:anchor distT="0" distB="0" distL="114300" distR="114300" simplePos="0" relativeHeight="251708416" behindDoc="0" locked="0" layoutInCell="1" allowOverlap="1" wp14:anchorId="6654459A" wp14:editId="49FF0AEC">
                 <wp:simplePos x="0" y="0"/>
                 <wp:positionH relativeFrom="column">
                   <wp:posOffset>658091</wp:posOffset>
@@ -1665,7 +1657,7 @@
         <mc:AlternateContent>
           <mc:Choice Requires="wps">
             <w:drawing>
-              <wp:anchor distT="0" distB="0" distL="114300" distR="114300" simplePos="0" relativeHeight="251713536" behindDoc="0" locked="0" layoutInCell="1" allowOverlap="1" wp14:anchorId="7C7C1144" wp14:editId="3EAF512B">
+              <wp:anchor distT="0" distB="0" distL="114300" distR="114300" simplePos="0" relativeHeight="251713536" behindDoc="0" locked="0" layoutInCell="1" allowOverlap="1" wp14:anchorId="5852E1BD" wp14:editId="7EAAFFF9">
                 <wp:simplePos x="0" y="0"/>
                 <wp:positionH relativeFrom="column">
                   <wp:posOffset>664787</wp:posOffset>
@@ -1731,7 +1723,7 @@
         <mc:AlternateContent>
           <mc:Choice Requires="wps">
             <w:drawing>
-              <wp:anchor distT="0" distB="0" distL="114300" distR="114300" simplePos="0" relativeHeight="251711488" behindDoc="0" locked="0" layoutInCell="1" allowOverlap="1" wp14:anchorId="7C7C1144" wp14:editId="3EAF512B">
+              <wp:anchor distT="0" distB="0" distL="114300" distR="114300" simplePos="0" relativeHeight="251711488" behindDoc="0" locked="0" layoutInCell="1" allowOverlap="1" wp14:anchorId="012AFE61" wp14:editId="696D79B8">
                 <wp:simplePos x="0" y="0"/>
                 <wp:positionH relativeFrom="column">
                   <wp:posOffset>657860</wp:posOffset>
@@ -1797,7 +1789,7 @@
         <mc:AlternateContent>
           <mc:Choice Requires="wps">
             <w:drawing>
-              <wp:anchor distT="0" distB="0" distL="114300" distR="114300" simplePos="0" relativeHeight="251709440" behindDoc="0" locked="0" layoutInCell="1" allowOverlap="1">
+              <wp:anchor distT="0" distB="0" distL="114300" distR="114300" simplePos="0" relativeHeight="251709440" behindDoc="0" locked="0" layoutInCell="1" allowOverlap="1" wp14:anchorId="27E387AD" wp14:editId="5ED8B224">
                 <wp:simplePos x="0" y="0"/>
                 <wp:positionH relativeFrom="column">
                   <wp:posOffset>658091</wp:posOffset>
@@ -1863,7 +1855,7 @@
         <mc:AlternateContent>
           <mc:Choice Requires="wps">
             <w:drawing>
-              <wp:anchor distT="0" distB="0" distL="114300" distR="114300" simplePos="0" relativeHeight="251707392" behindDoc="0" locked="0" layoutInCell="1" allowOverlap="1" wp14:anchorId="6FC0ABFC" wp14:editId="4D92CEF8">
+              <wp:anchor distT="0" distB="0" distL="114300" distR="114300" simplePos="0" relativeHeight="251707392" behindDoc="0" locked="0" layoutInCell="1" allowOverlap="1" wp14:anchorId="3A36F50E" wp14:editId="6963FC17">
                 <wp:simplePos x="0" y="0"/>
                 <wp:positionH relativeFrom="margin">
                   <wp:posOffset>5195455</wp:posOffset>
@@ -1919,10 +1911,7 @@
                               <w:jc w:val="center"/>
                             </w:pPr>
                             <w:r>
-                              <w:t>Pension</w:t>
-                            </w:r>
-                            <w:r>
-                              <w:t xml:space="preserve"> Module</w:t>
+                              <w:t>Pension Module</w:t>
                             </w:r>
                           </w:p>
                         </w:txbxContent>
@@ -1947,7 +1936,7 @@
           </mc:Choice>
           <mc:Fallback>
             <w:pict>
-              <v:shape w14:anchorId="6FC0ABFC" id="Text Box 31" o:spid="_x0000_s1035" type="#_x0000_t202" style="position:absolute;margin-left:409.1pt;margin-top:238.9pt;width:61.6pt;height:36pt;z-index:251707392;visibility:visible;mso-wrap-style:square;mso-width-percent:0;mso-height-percent:0;mso-wrap-distance-left:9pt;mso-wrap-distance-top:0;mso-wrap-distance-right:9pt;mso-wrap-distance-bottom:0;mso-position-horizontal:absolute;mso-position-horizontal-relative:margin;mso-position-vertical:absolute;mso-position-vertical-relative:text;mso-width-percent:0;mso-height-percent:0;mso-width-relative:margin;mso-height-relative:margin;v-text-anchor:top" o:gfxdata="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" fillcolor="white [3201]" strokeweight=".5pt">
+              <v:shape w14:anchorId="3A36F50E" id="Text Box 31" o:spid="_x0000_s1035" type="#_x0000_t202" style="position:absolute;margin-left:409.1pt;margin-top:238.9pt;width:61.6pt;height:36pt;z-index:251707392;visibility:visible;mso-wrap-style:square;mso-width-percent:0;mso-height-percent:0;mso-wrap-distance-left:9pt;mso-wrap-distance-top:0;mso-wrap-distance-right:9pt;mso-wrap-distance-bottom:0;mso-position-horizontal:absolute;mso-position-horizontal-relative:margin;mso-position-vertical:absolute;mso-position-vertical-relative:text;mso-width-percent:0;mso-height-percent:0;mso-width-relative:margin;mso-height-relative:margin;v-text-anchor:top" o:gfxdata="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" fillcolor="white [3201]" strokeweight=".5pt">
                 <v:textbox>
                   <w:txbxContent>
                     <w:p>
@@ -1955,10 +1944,7 @@
                         <w:jc w:val="center"/>
                       </w:pPr>
                       <w:r>
-                        <w:t>Pension</w:t>
-                      </w:r>
-                      <w:r>
-                        <w:t xml:space="preserve"> Module</w:t>
+                        <w:t>Pension Module</w:t>
                       </w:r>
                     </w:p>
                   </w:txbxContent>
@@ -1976,7 +1962,7 @@
         <mc:AlternateContent>
           <mc:Choice Requires="wps">
             <w:drawing>
-              <wp:anchor distT="0" distB="0" distL="114300" distR="114300" simplePos="0" relativeHeight="251705344" behindDoc="0" locked="0" layoutInCell="1" allowOverlap="1" wp14:anchorId="63784222" wp14:editId="178E0811">
+              <wp:anchor distT="0" distB="0" distL="114300" distR="114300" simplePos="0" relativeHeight="251705344" behindDoc="0" locked="0" layoutInCell="1" allowOverlap="1" wp14:anchorId="3BCAEEAC" wp14:editId="73332109">
                 <wp:simplePos x="0" y="0"/>
                 <wp:positionH relativeFrom="column">
                   <wp:posOffset>5576108</wp:posOffset>
@@ -2048,7 +2034,7 @@
         <mc:AlternateContent>
           <mc:Choice Requires="wps">
             <w:drawing>
-              <wp:anchor distT="0" distB="0" distL="114300" distR="114300" simplePos="0" relativeHeight="251703296" behindDoc="0" locked="0" layoutInCell="1" allowOverlap="1" wp14:anchorId="2A4E516A" wp14:editId="19962946">
+              <wp:anchor distT="0" distB="0" distL="114300" distR="114300" simplePos="0" relativeHeight="251703296" behindDoc="0" locked="0" layoutInCell="1" allowOverlap="1" wp14:anchorId="0B874D56" wp14:editId="60AE817B">
                 <wp:simplePos x="0" y="0"/>
                 <wp:positionH relativeFrom="column">
                   <wp:posOffset>2306782</wp:posOffset>
@@ -2120,7 +2106,7 @@
         <mc:AlternateContent>
           <mc:Choice Requires="wps">
             <w:drawing>
-              <wp:anchor distT="0" distB="0" distL="114300" distR="114300" simplePos="0" relativeHeight="251701248" behindDoc="0" locked="0" layoutInCell="1" allowOverlap="1" wp14:anchorId="4C049FCD" wp14:editId="6873535D">
+              <wp:anchor distT="0" distB="0" distL="114300" distR="114300" simplePos="0" relativeHeight="251701248" behindDoc="0" locked="0" layoutInCell="1" allowOverlap="1" wp14:anchorId="21AA3017" wp14:editId="1903A51F">
                 <wp:simplePos x="0" y="0"/>
                 <wp:positionH relativeFrom="margin">
                   <wp:posOffset>4911436</wp:posOffset>
@@ -2198,7 +2184,7 @@
           </mc:Choice>
           <mc:Fallback>
             <w:pict>
-              <v:shape w14:anchorId="4C049FCD" id="Text Box 28" o:spid="_x0000_s1036" type="#_x0000_t202" style="position:absolute;margin-left:386.75pt;margin-top:184.35pt;width:105.35pt;height:26pt;z-index:251701248;visibility:visible;mso-wrap-style:square;mso-width-percent:0;mso-wrap-distance-left:9pt;mso-wrap-distance-top:0;mso-wrap-distance-right:9pt;mso-wrap-distance-bottom:0;mso-position-horizontal:absolute;mso-position-horizontal-relative:margin;mso-position-vertical:absolute;mso-position-vertical-relative:text;mso-width-percent:0;mso-width-relative:margin;v-text-anchor:top" o:gfxdata="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" fillcolor="white [3201]" strokeweight=".5pt">
+              <v:shape w14:anchorId="21AA3017" id="Text Box 28" o:spid="_x0000_s1036" type="#_x0000_t202" style="position:absolute;margin-left:386.75pt;margin-top:184.35pt;width:105.35pt;height:26pt;z-index:251701248;visibility:visible;mso-wrap-style:square;mso-width-percent:0;mso-wrap-distance-left:9pt;mso-wrap-distance-top:0;mso-wrap-distance-right:9pt;mso-wrap-distance-bottom:0;mso-position-horizontal:absolute;mso-position-horizontal-relative:margin;mso-position-vertical:absolute;mso-position-vertical-relative:text;mso-width-percent:0;mso-width-relative:margin;v-text-anchor:top" o:gfxdata="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" fillcolor="white [3201]" strokeweight=".5pt">
                 <v:textbox>
                   <w:txbxContent>
                     <w:p>
@@ -2224,7 +2210,7 @@
         <mc:AlternateContent>
           <mc:Choice Requires="wps">
             <w:drawing>
-              <wp:anchor distT="0" distB="0" distL="114300" distR="114300" simplePos="0" relativeHeight="251699200" behindDoc="0" locked="0" layoutInCell="1" allowOverlap="1" wp14:anchorId="4C049FCD" wp14:editId="6873535D">
+              <wp:anchor distT="0" distB="0" distL="114300" distR="114300" simplePos="0" relativeHeight="251699200" behindDoc="0" locked="0" layoutInCell="1" allowOverlap="1" wp14:anchorId="3BE243AB" wp14:editId="724AD3CE">
                 <wp:simplePos x="0" y="0"/>
                 <wp:positionH relativeFrom="margin">
                   <wp:posOffset>1676400</wp:posOffset>
@@ -2302,7 +2288,7 @@
           </mc:Choice>
           <mc:Fallback>
             <w:pict>
-              <v:shape w14:anchorId="4C049FCD" id="Text Box 27" o:spid="_x0000_s1037" type="#_x0000_t202" style="position:absolute;margin-left:132pt;margin-top:183.8pt;width:105.35pt;height:26pt;z-index:251699200;visibility:visible;mso-wrap-style:square;mso-width-percent:0;mso-wrap-distance-left:9pt;mso-wrap-distance-top:0;mso-wrap-distance-right:9pt;mso-wrap-distance-bottom:0;mso-position-horizontal:absolute;mso-position-horizontal-relative:margin;mso-position-vertical:absolute;mso-position-vertical-relative:text;mso-width-percent:0;mso-width-relative:margin;v-text-anchor:top" o:gfxdata="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" fillcolor="white [3201]" strokeweight=".5pt">
+              <v:shape w14:anchorId="3BE243AB" id="Text Box 27" o:spid="_x0000_s1037" type="#_x0000_t202" style="position:absolute;margin-left:132pt;margin-top:183.8pt;width:105.35pt;height:26pt;z-index:251699200;visibility:visible;mso-wrap-style:square;mso-width-percent:0;mso-wrap-distance-left:9pt;mso-wrap-distance-top:0;mso-wrap-distance-right:9pt;mso-wrap-distance-bottom:0;mso-position-horizontal:absolute;mso-position-horizontal-relative:margin;mso-position-vertical:absolute;mso-position-vertical-relative:text;mso-width-percent:0;mso-width-relative:margin;v-text-anchor:top" o:gfxdata="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" fillcolor="white [3201]" strokeweight=".5pt">
                 <v:textbox>
                   <w:txbxContent>
                     <w:p>
@@ -2328,7 +2314,7 @@
         <mc:AlternateContent>
           <mc:Choice Requires="wps">
             <w:drawing>
-              <wp:anchor distT="0" distB="0" distL="114300" distR="114300" simplePos="0" relativeHeight="251697152" behindDoc="0" locked="0" layoutInCell="1" allowOverlap="1" wp14:anchorId="178747B1" wp14:editId="3BD6181C">
+              <wp:anchor distT="0" distB="0" distL="114300" distR="114300" simplePos="0" relativeHeight="251697152" behindDoc="0" locked="0" layoutInCell="1" allowOverlap="1" wp14:anchorId="3BAC7A20" wp14:editId="62D5F3DE">
                 <wp:simplePos x="0" y="0"/>
                 <wp:positionH relativeFrom="column">
                   <wp:posOffset>5603702</wp:posOffset>
@@ -2394,7 +2380,7 @@
         <mc:AlternateContent>
           <mc:Choice Requires="wps">
             <w:drawing>
-              <wp:anchor distT="0" distB="0" distL="114300" distR="114300" simplePos="0" relativeHeight="251695104" behindDoc="0" locked="0" layoutInCell="1" allowOverlap="1">
+              <wp:anchor distT="0" distB="0" distL="114300" distR="114300" simplePos="0" relativeHeight="251695104" behindDoc="0" locked="0" layoutInCell="1" allowOverlap="1" wp14:anchorId="44F9681C" wp14:editId="2F1BD98F">
                 <wp:simplePos x="0" y="0"/>
                 <wp:positionH relativeFrom="column">
                   <wp:posOffset>2362200</wp:posOffset>
@@ -2460,7 +2446,7 @@
         <mc:AlternateContent>
           <mc:Choice Requires="wps">
             <w:drawing>
-              <wp:anchor distT="0" distB="0" distL="114300" distR="114300" simplePos="0" relativeHeight="251692032" behindDoc="0" locked="0" layoutInCell="1" allowOverlap="1" wp14:anchorId="07DD854F" wp14:editId="584FCCF0">
+              <wp:anchor distT="0" distB="0" distL="114300" distR="114300" simplePos="0" relativeHeight="251692032" behindDoc="0" locked="0" layoutInCell="1" allowOverlap="1" wp14:anchorId="5A75FF31" wp14:editId="7BCBD623">
                 <wp:simplePos x="0" y="0"/>
                 <wp:positionH relativeFrom="margin">
                   <wp:posOffset>2362200</wp:posOffset>
@@ -2530,7 +2516,7 @@
         <mc:AlternateContent>
           <mc:Choice Requires="wps">
             <w:drawing>
-              <wp:anchor distT="0" distB="0" distL="114300" distR="114300" simplePos="0" relativeHeight="251660288" behindDoc="0" locked="0" layoutInCell="1" allowOverlap="1">
+              <wp:anchor distT="0" distB="0" distL="114300" distR="114300" simplePos="0" relativeHeight="251660288" behindDoc="0" locked="0" layoutInCell="1" allowOverlap="1" wp14:anchorId="55E2E6AA" wp14:editId="7CB7DB99">
                 <wp:simplePos x="0" y="0"/>
                 <wp:positionH relativeFrom="margin">
                   <wp:posOffset>4121727</wp:posOffset>
@@ -2603,7 +2589,7 @@
         <mc:AlternateContent>
           <mc:Choice Requires="wps">
             <w:drawing>
-              <wp:anchor distT="0" distB="0" distL="114300" distR="114300" simplePos="0" relativeHeight="251694080" behindDoc="0" locked="0" layoutInCell="1" allowOverlap="1" wp14:anchorId="268270D2" wp14:editId="752EDCD0">
+              <wp:anchor distT="0" distB="0" distL="114300" distR="114300" simplePos="0" relativeHeight="251694080" behindDoc="0" locked="0" layoutInCell="1" allowOverlap="1" wp14:anchorId="3470869A" wp14:editId="5BE88BE6">
                 <wp:simplePos x="0" y="0"/>
                 <wp:positionH relativeFrom="margin">
                   <wp:align>center</wp:align>
@@ -2667,7 +2653,7 @@
         <mc:AlternateContent>
           <mc:Choice Requires="wps">
             <w:drawing>
-              <wp:anchor distT="0" distB="0" distL="114300" distR="114300" simplePos="0" relativeHeight="251683840" behindDoc="0" locked="0" layoutInCell="1" allowOverlap="1" wp14:anchorId="40AD9044" wp14:editId="5D8458BE">
+              <wp:anchor distT="0" distB="0" distL="114300" distR="114300" simplePos="0" relativeHeight="251683840" behindDoc="0" locked="0" layoutInCell="1" allowOverlap="1" wp14:anchorId="034BDB1D" wp14:editId="102191DF">
                 <wp:simplePos x="0" y="0"/>
                 <wp:positionH relativeFrom="margin">
                   <wp:posOffset>558165</wp:posOffset>
@@ -2748,7 +2734,7 @@
           </mc:Choice>
           <mc:Fallback>
             <w:pict>
-              <v:shape w14:anchorId="40AD9044" id="Text Box 19" o:spid="_x0000_s1038" type="#_x0000_t202" style="position:absolute;margin-left:43.95pt;margin-top:260.55pt;width:67.6pt;height:40.35pt;z-index:251683840;visibility:visible;mso-wrap-style:square;mso-width-percent:0;mso-height-percent:0;mso-wrap-distance-left:9pt;mso-wrap-distance-top:0;mso-wrap-distance-right:9pt;mso-wrap-distance-bottom:0;mso-position-horizontal:absolute;mso-position-horizontal-relative:margin;mso-position-vertical:absolute;mso-position-vertical-relative:text;mso-width-percent:0;mso-height-percent:0;mso-width-relative:margin;mso-height-relative:margin;v-text-anchor:middle" o:gfxdata="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" fillcolor="white [3201]" strokeweight=".5pt">
+              <v:shape w14:anchorId="034BDB1D" id="Text Box 19" o:spid="_x0000_s1038" type="#_x0000_t202" style="position:absolute;margin-left:43.95pt;margin-top:260.55pt;width:67.6pt;height:40.35pt;z-index:251683840;visibility:visible;mso-wrap-style:square;mso-width-percent:0;mso-height-percent:0;mso-wrap-distance-left:9pt;mso-wrap-distance-top:0;mso-wrap-distance-right:9pt;mso-wrap-distance-bottom:0;mso-position-horizontal:absolute;mso-position-horizontal-relative:margin;mso-position-vertical:absolute;mso-position-vertical-relative:text;mso-width-percent:0;mso-height-percent:0;mso-width-relative:margin;mso-height-relative:margin;v-text-anchor:middle" o:gfxdata="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" fillcolor="white [3201]" strokeweight=".5pt">
                 <v:textbox>
                   <w:txbxContent>
                     <w:p>
@@ -2774,7 +2760,7 @@
         <mc:AlternateContent>
           <mc:Choice Requires="wps">
             <w:drawing>
-              <wp:anchor distT="0" distB="0" distL="114300" distR="114300" simplePos="0" relativeHeight="251675648" behindDoc="0" locked="0" layoutInCell="1" allowOverlap="1">
+              <wp:anchor distT="0" distB="0" distL="114300" distR="114300" simplePos="0" relativeHeight="251675648" behindDoc="0" locked="0" layoutInCell="1" allowOverlap="1" wp14:anchorId="72E5E38A" wp14:editId="78571991">
                 <wp:simplePos x="0" y="0"/>
                 <wp:positionH relativeFrom="column">
                   <wp:posOffset>996950</wp:posOffset>
@@ -2840,7 +2826,7 @@
         <mc:AlternateContent>
           <mc:Choice Requires="wps">
             <w:drawing>
-              <wp:anchor distT="0" distB="0" distL="114300" distR="114300" simplePos="0" relativeHeight="251689984" behindDoc="0" locked="0" layoutInCell="1" allowOverlap="1" wp14:anchorId="40AD9044" wp14:editId="5D8458BE">
+              <wp:anchor distT="0" distB="0" distL="114300" distR="114300" simplePos="0" relativeHeight="251689984" behindDoc="0" locked="0" layoutInCell="1" allowOverlap="1" wp14:anchorId="407CDA5E" wp14:editId="10D22A62">
                 <wp:simplePos x="0" y="0"/>
                 <wp:positionH relativeFrom="margin">
                   <wp:align>center</wp:align>
@@ -2921,7 +2907,7 @@
           </mc:Choice>
           <mc:Fallback>
             <w:pict>
-              <v:shape w14:anchorId="40AD9044" id="Text Box 22" o:spid="_x0000_s1039" type="#_x0000_t202" style="position:absolute;margin-left:0;margin-top:107pt;width:88.9pt;height:34.35pt;z-index:251689984;visibility:visible;mso-wrap-style:square;mso-width-percent:0;mso-height-percent:0;mso-wrap-distance-left:9pt;mso-wrap-distance-top:0;mso-wrap-distance-right:9pt;mso-wrap-distance-bottom:0;mso-position-horizontal:center;mso-position-horizontal-relative:margin;mso-position-vertical:absolute;mso-position-vertical-relative:text;mso-width-percent:0;mso-height-percent:0;mso-width-relative:margin;mso-height-relative:margin;v-text-anchor:top" o:gfxdata="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" fillcolor="white [3201]" strokeweight=".5pt">
+              <v:shape w14:anchorId="407CDA5E" id="Text Box 22" o:spid="_x0000_s1039" type="#_x0000_t202" style="position:absolute;margin-left:0;margin-top:107pt;width:88.9pt;height:34.35pt;z-index:251689984;visibility:visible;mso-wrap-style:square;mso-width-percent:0;mso-height-percent:0;mso-wrap-distance-left:9pt;mso-wrap-distance-top:0;mso-wrap-distance-right:9pt;mso-wrap-distance-bottom:0;mso-position-horizontal:center;mso-position-horizontal-relative:margin;mso-position-vertical:absolute;mso-position-vertical-relative:text;mso-width-percent:0;mso-height-percent:0;mso-width-relative:margin;mso-height-relative:margin;v-text-anchor:top" o:gfxdata="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" fillcolor="white [3201]" strokeweight=".5pt">
                 <v:textbox>
                   <w:txbxContent>
                     <w:p>
@@ -2947,7 +2933,7 @@
         <mc:AlternateContent>
           <mc:Choice Requires="wps">
             <w:drawing>
-              <wp:anchor distT="0" distB="0" distL="114300" distR="114300" simplePos="0" relativeHeight="251673600" behindDoc="0" locked="0" layoutInCell="1" allowOverlap="1">
+              <wp:anchor distT="0" distB="0" distL="114300" distR="114300" simplePos="0" relativeHeight="251673600" behindDoc="0" locked="0" layoutInCell="1" allowOverlap="1" wp14:anchorId="69B0AA18" wp14:editId="397A5946">
                 <wp:simplePos x="0" y="0"/>
                 <wp:positionH relativeFrom="column">
                   <wp:posOffset>4123267</wp:posOffset>
@@ -3010,7 +2996,7 @@
         <mc:AlternateContent>
           <mc:Choice Requires="wps">
             <w:drawing>
-              <wp:anchor distT="0" distB="0" distL="114300" distR="114300" simplePos="0" relativeHeight="251672576" behindDoc="0" locked="0" layoutInCell="1" allowOverlap="1">
+              <wp:anchor distT="0" distB="0" distL="114300" distR="114300" simplePos="0" relativeHeight="251672576" behindDoc="0" locked="0" layoutInCell="1" allowOverlap="1" wp14:anchorId="25BFA441" wp14:editId="440D1294">
                 <wp:simplePos x="0" y="0"/>
                 <wp:positionH relativeFrom="column">
                   <wp:posOffset>7213600</wp:posOffset>
@@ -3080,7 +3066,7 @@
         <mc:AlternateContent>
           <mc:Choice Requires="wps">
             <w:drawing>
-              <wp:anchor distT="0" distB="0" distL="114300" distR="114300" simplePos="0" relativeHeight="251671552" behindDoc="0" locked="0" layoutInCell="1" allowOverlap="1" wp14:anchorId="56731F95" wp14:editId="198F7FBB">
+              <wp:anchor distT="0" distB="0" distL="114300" distR="114300" simplePos="0" relativeHeight="251671552" behindDoc="0" locked="0" layoutInCell="1" allowOverlap="1" wp14:anchorId="448E7DC0" wp14:editId="297AFB41">
                 <wp:simplePos x="0" y="0"/>
                 <wp:positionH relativeFrom="column">
                   <wp:posOffset>6908800</wp:posOffset>
@@ -3158,7 +3144,7 @@
           </mc:Choice>
           <mc:Fallback>
             <w:pict>
-              <v:shape w14:anchorId="56731F95" id="Text Box 11" o:spid="_x0000_s1040" type="#_x0000_t202" style="position:absolute;margin-left:544pt;margin-top:136.65pt;width:50pt;height:20.65pt;z-index:251671552;visibility:visible;mso-wrap-style:square;mso-width-percent:0;mso-height-percent:0;mso-wrap-distance-left:9pt;mso-wrap-distance-top:0;mso-wrap-distance-right:9pt;mso-wrap-distance-bottom:0;mso-position-horizontal:absolute;mso-position-horizontal-relative:text;mso-position-vertical:absolute;mso-position-vertical-relative:text;mso-width-percent:0;mso-height-percent:0;mso-width-relative:margin;mso-height-relative:margin;v-text-anchor:top" o:gfxdata="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" fillcolor="white [3201]" strokecolor="#5b9bd5 [3204]" strokeweight="1pt">
+              <v:shape w14:anchorId="448E7DC0" id="Text Box 11" o:spid="_x0000_s1040" type="#_x0000_t202" style="position:absolute;margin-left:544pt;margin-top:136.65pt;width:50pt;height:20.65pt;z-index:251671552;visibility:visible;mso-wrap-style:square;mso-width-percent:0;mso-height-percent:0;mso-wrap-distance-left:9pt;mso-wrap-distance-top:0;mso-wrap-distance-right:9pt;mso-wrap-distance-bottom:0;mso-position-horizontal:absolute;mso-position-horizontal-relative:text;mso-position-vertical:absolute;mso-position-vertical-relative:text;mso-width-percent:0;mso-height-percent:0;mso-width-relative:margin;mso-height-relative:margin;v-text-anchor:top" o:gfxdata="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" fillcolor="white [3201]" strokecolor="#5b9bd5 [3204]" strokeweight="1pt">
                 <v:textbox>
                   <w:txbxContent>
                     <w:p>
@@ -3188,7 +3174,7 @@
         <mc:AlternateContent>
           <mc:Choice Requires="wps">
             <w:drawing>
-              <wp:anchor distT="0" distB="0" distL="114300" distR="114300" simplePos="0" relativeHeight="251665408" behindDoc="0" locked="0" layoutInCell="1" allowOverlap="1">
+              <wp:anchor distT="0" distB="0" distL="114300" distR="114300" simplePos="0" relativeHeight="251665408" behindDoc="0" locked="0" layoutInCell="1" allowOverlap="1" wp14:anchorId="6E05B18B" wp14:editId="6B7925E4">
                 <wp:simplePos x="0" y="0"/>
                 <wp:positionH relativeFrom="column">
                   <wp:posOffset>6451599</wp:posOffset>
@@ -3257,7 +3243,7 @@
         <mc:AlternateContent>
           <mc:Choice Requires="wps">
             <w:drawing>
-              <wp:anchor distT="0" distB="0" distL="114300" distR="114300" simplePos="0" relativeHeight="251668480" behindDoc="0" locked="0" layoutInCell="1" allowOverlap="1" wp14:anchorId="5933ADF8" wp14:editId="2EA5F1EA">
+              <wp:anchor distT="0" distB="0" distL="114300" distR="114300" simplePos="0" relativeHeight="251668480" behindDoc="0" locked="0" layoutInCell="1" allowOverlap="1" wp14:anchorId="21AF9A89" wp14:editId="68C8333D">
                 <wp:simplePos x="0" y="0"/>
                 <wp:positionH relativeFrom="column">
                   <wp:posOffset>6451600</wp:posOffset>
@@ -3329,7 +3315,7 @@
         <mc:AlternateContent>
           <mc:Choice Requires="wps">
             <w:drawing>
-              <wp:anchor distT="0" distB="0" distL="114300" distR="114300" simplePos="0" relativeHeight="251666432" behindDoc="0" locked="0" layoutInCell="1" allowOverlap="1">
+              <wp:anchor distT="0" distB="0" distL="114300" distR="114300" simplePos="0" relativeHeight="251666432" behindDoc="0" locked="0" layoutInCell="1" allowOverlap="1" wp14:anchorId="63629136" wp14:editId="5769AD97">
                 <wp:simplePos x="0" y="0"/>
                 <wp:positionH relativeFrom="column">
                   <wp:posOffset>6451600</wp:posOffset>
@@ -3395,7 +3381,7 @@
         <mc:AlternateContent>
           <mc:Choice Requires="wps">
             <w:drawing>
-              <wp:anchor distT="0" distB="0" distL="114300" distR="114300" simplePos="0" relativeHeight="251664384" behindDoc="0" locked="0" layoutInCell="1" allowOverlap="1">
+              <wp:anchor distT="0" distB="0" distL="114300" distR="114300" simplePos="0" relativeHeight="251664384" behindDoc="0" locked="0" layoutInCell="1" allowOverlap="1" wp14:anchorId="0C35660E" wp14:editId="7798E5A6">
                 <wp:simplePos x="0" y="0"/>
                 <wp:positionH relativeFrom="column">
                   <wp:posOffset>5342466</wp:posOffset>
@@ -3470,7 +3456,7 @@
           </mc:Choice>
           <mc:Fallback>
             <w:pict>
-              <v:shape id="Text Box 5" o:spid="_x0000_s1041" type="#_x0000_t202" style="position:absolute;margin-left:420.65pt;margin-top:60.65pt;width:179.35pt;height:25.35pt;z-index:251664384;visibility:visible;mso-wrap-style:square;mso-width-percent:0;mso-wrap-distance-left:9pt;mso-wrap-distance-top:0;mso-wrap-distance-right:9pt;mso-wrap-distance-bottom:0;mso-position-horizontal:absolute;mso-position-horizontal-relative:text;mso-position-vertical:absolute;mso-position-vertical-relative:text;mso-width-percent:0;mso-width-relative:margin;v-text-anchor:top" o:gfxdata="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" fillcolor="white [3201]" strokecolor="#5b9bd5 [3204]" strokeweight="1pt">
+              <v:shape w14:anchorId="0C35660E" id="Text Box 5" o:spid="_x0000_s1041" type="#_x0000_t202" style="position:absolute;margin-left:420.65pt;margin-top:60.65pt;width:179.35pt;height:25.35pt;z-index:251664384;visibility:visible;mso-wrap-style:square;mso-width-percent:0;mso-wrap-distance-left:9pt;mso-wrap-distance-top:0;mso-wrap-distance-right:9pt;mso-wrap-distance-bottom:0;mso-position-horizontal:absolute;mso-position-horizontal-relative:text;mso-position-vertical:absolute;mso-position-vertical-relative:text;mso-width-percent:0;mso-width-relative:margin;v-text-anchor:top" o:gfxdata="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" fillcolor="white [3201]" strokecolor="#5b9bd5 [3204]" strokeweight="1pt">
                 <v:textbox>
                   <w:txbxContent>
                     <w:p>
@@ -3500,7 +3486,7 @@
         <mc:AlternateContent>
           <mc:Choice Requires="wps">
             <w:drawing>
-              <wp:anchor distT="0" distB="0" distL="114300" distR="114300" simplePos="0" relativeHeight="251663360" behindDoc="0" locked="0" layoutInCell="1" allowOverlap="1">
+              <wp:anchor distT="0" distB="0" distL="114300" distR="114300" simplePos="0" relativeHeight="251663360" behindDoc="0" locked="0" layoutInCell="1" allowOverlap="1" wp14:anchorId="3FAF04D8" wp14:editId="3859AFE8">
                 <wp:simplePos x="0" y="0"/>
                 <wp:positionH relativeFrom="column">
                   <wp:posOffset>4783667</wp:posOffset>
@@ -3566,7 +3552,7 @@
         <mc:AlternateContent>
           <mc:Choice Requires="wps">
             <w:drawing>
-              <wp:anchor distT="0" distB="0" distL="114300" distR="114300" simplePos="0" relativeHeight="251662336" behindDoc="0" locked="0" layoutInCell="1" allowOverlap="1" wp14:anchorId="40B63DD7" wp14:editId="2A6F2C2F">
+              <wp:anchor distT="0" distB="0" distL="114300" distR="114300" simplePos="0" relativeHeight="251662336" behindDoc="0" locked="0" layoutInCell="1" allowOverlap="1" wp14:anchorId="63BE1E29" wp14:editId="0F9804A8">
                 <wp:simplePos x="0" y="0"/>
                 <wp:positionH relativeFrom="margin">
                   <wp:align>center</wp:align>
@@ -3644,7 +3630,7 @@
           </mc:Choice>
           <mc:Fallback>
             <w:pict>
-              <v:shape w14:anchorId="40B63DD7" id="Text Box 3" o:spid="_x0000_s1042" type="#_x0000_t202" style="position:absolute;margin-left:0;margin-top:59.95pt;width:105.35pt;height:26pt;z-index:251662336;visibility:visible;mso-wrap-style:square;mso-width-percent:0;mso-wrap-distance-left:9pt;mso-wrap-distance-top:0;mso-wrap-distance-right:9pt;mso-wrap-distance-bottom:0;mso-position-horizontal:center;mso-position-horizontal-relative:margin;mso-position-vertical:absolute;mso-position-vertical-relative:text;mso-width-percent:0;mso-width-relative:margin;v-text-anchor:top" o:gfxdata="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" fillcolor="white [3201]" strokeweight=".5pt">
+              <v:shape w14:anchorId="63BE1E29" id="Text Box 3" o:spid="_x0000_s1042" type="#_x0000_t202" style="position:absolute;margin-left:0;margin-top:59.95pt;width:105.35pt;height:26pt;z-index:251662336;visibility:visible;mso-wrap-style:square;mso-width-percent:0;mso-wrap-distance-left:9pt;mso-wrap-distance-top:0;mso-wrap-distance-right:9pt;mso-wrap-distance-bottom:0;mso-position-horizontal:center;mso-position-horizontal-relative:margin;mso-position-vertical:absolute;mso-position-vertical-relative:text;mso-width-percent:0;mso-width-relative:margin;v-text-anchor:top" o:gfxdata="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" fillcolor="white [3201]" strokeweight=".5pt">
                 <v:textbox>
                   <w:txbxContent>
                     <w:p>
@@ -3670,7 +3656,7 @@
         <mc:AlternateContent>
           <mc:Choice Requires="wps">
             <w:drawing>
-              <wp:anchor distT="0" distB="0" distL="114300" distR="114300" simplePos="0" relativeHeight="251659264" behindDoc="0" locked="0" layoutInCell="1" allowOverlap="1">
+              <wp:anchor distT="0" distB="0" distL="114300" distR="114300" simplePos="0" relativeHeight="251659264" behindDoc="0" locked="0" layoutInCell="1" allowOverlap="1" wp14:anchorId="55F75AE0" wp14:editId="0D6625E9">
                 <wp:simplePos x="0" y="0"/>
                 <wp:positionH relativeFrom="margin">
                   <wp:align>center</wp:align>
@@ -3748,7 +3734,7 @@
           </mc:Choice>
           <mc:Fallback>
             <w:pict>
-              <v:shape id="Text Box 1" o:spid="_x0000_s1043" type="#_x0000_t202" style="position:absolute;margin-left:0;margin-top:0;width:190.65pt;height:26pt;z-index:251659264;visibility:visible;mso-wrap-style:square;mso-width-percent:0;mso-wrap-distance-left:9pt;mso-wrap-distance-top:0;mso-wrap-distance-right:9pt;mso-wrap-distance-bottom:0;mso-position-horizontal:center;mso-position-horizontal-relative:margin;mso-position-vertical:absolute;mso-position-vertical-relative:text;mso-width-percent:0;mso-width-relative:margin;v-text-anchor:top" o:gfxdata="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" fillcolor="white [3201]" strokeweight=".5pt">
+              <v:shape w14:anchorId="55F75AE0" id="Text Box 1" o:spid="_x0000_s1043" type="#_x0000_t202" style="position:absolute;margin-left:0;margin-top:0;width:190.65pt;height:26pt;z-index:251659264;visibility:visible;mso-wrap-style:square;mso-width-percent:0;mso-wrap-distance-left:9pt;mso-wrap-distance-top:0;mso-wrap-distance-right:9pt;mso-wrap-distance-bottom:0;mso-position-horizontal:center;mso-position-horizontal-relative:margin;mso-position-vertical:absolute;mso-position-vertical-relative:text;mso-width-percent:0;mso-width-relative:margin;v-text-anchor:top" o:gfxdata="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" fillcolor="white [3201]" strokeweight=".5pt">
                 <v:textbox>
                   <w:txbxContent>
                     <w:p>
@@ -3779,7 +3765,7 @@
 </file>
 
 <file path=word/styles.xml><?xml version="1.0" encoding="utf-8"?>
-<w:styles xmlns:mc="http://schemas.openxmlformats.org/markup-compatibility/2006" xmlns:r="http://schemas.openxmlformats.org/officeDocument/2006/relationships" xmlns:w="http://schemas.openxmlformats.org/wordprocessingml/2006/main" xmlns:w14="http://schemas.microsoft.com/office/word/2010/wordml" xmlns:w15="http://schemas.microsoft.com/office/word/2012/wordml" mc:Ignorable="w14 w15">
+<w:styles xmlns:mc="http://schemas.openxmlformats.org/markup-compatibility/2006" xmlns:r="http://schemas.openxmlformats.org/officeDocument/2006/relationships" xmlns:w="http://schemas.openxmlformats.org/wordprocessingml/2006/main" xmlns:w14="http://schemas.microsoft.com/office/word/2010/wordml" xmlns:w15="http://schemas.microsoft.com/office/word/2012/wordml" xmlns:w16cex="http://schemas.microsoft.com/office/word/2018/wordml/cex" xmlns:w16cid="http://schemas.microsoft.com/office/word/2016/wordml/cid" xmlns:w16="http://schemas.microsoft.com/office/word/2018/wordml" xmlns:w16du="http://schemas.microsoft.com/office/word/2023/wordml/word16du" xmlns:w16sdtdh="http://schemas.microsoft.com/office/word/2020/wordml/sdtdatahash" xmlns:w16sdtfl="http://schemas.microsoft.com/office/word/2024/wordml/sdtformatlock" xmlns:w16se="http://schemas.microsoft.com/office/word/2015/wordml/symex" mc:Ignorable="w14 w15 w16se w16cid w16 w16cex w16sdtdh w16sdtfl w16du">
   <w:docDefaults>
     <w:rPrDefault>
       <w:rPr>
@@ -3794,7 +3780,7 @@
       </w:pPr>
     </w:pPrDefault>
   </w:docDefaults>
-  <w:latentStyles w:defLockedState="0" w:defUIPriority="99" w:defSemiHidden="0" w:defUnhideWhenUsed="0" w:defQFormat="0" w:count="371">
+  <w:latentStyles w:defLockedState="0" w:defUIPriority="99" w:defSemiHidden="0" w:defUnhideWhenUsed="0" w:defQFormat="0" w:count="376">
     <w:lsdException w:name="Normal" w:uiPriority="0" w:qFormat="1"/>
     <w:lsdException w:name="heading 1" w:uiPriority="9" w:qFormat="1"/>
     <w:lsdException w:name="heading 2" w:semiHidden="1" w:uiPriority="9" w:unhideWhenUsed="1" w:qFormat="1"/>
@@ -4166,6 +4152,11 @@
     <w:lsdException w:name="List Table 5 Dark Accent 6" w:uiPriority="50"/>
     <w:lsdException w:name="List Table 6 Colorful Accent 6" w:uiPriority="51"/>
     <w:lsdException w:name="List Table 7 Colorful Accent 6" w:uiPriority="52"/>
+    <w:lsdException w:name="Mention" w:semiHidden="1" w:unhideWhenUsed="1"/>
+    <w:lsdException w:name="Smart Hyperlink" w:semiHidden="1" w:unhideWhenUsed="1"/>
+    <w:lsdException w:name="Hashtag" w:semiHidden="1" w:unhideWhenUsed="1"/>
+    <w:lsdException w:name="Unresolved Mention" w:semiHidden="1" w:unhideWhenUsed="1"/>
+    <w:lsdException w:name="Smart Link" w:semiHidden="1" w:unhideWhenUsed="1"/>
   </w:latentStyles>
   <w:style w:type="paragraph" w:default="1" w:styleId="Normal">
     <w:name w:val="Normal"/>

</xml_diff>